<commit_message>
Removed duplicate Marchex candidate
</commit_message>
<xml_diff>
--- a/01162015 - Marchex, General UI, Substantial.docx
+++ b/01162015 - Marchex, General UI, Substantial.docx
@@ -1156,8 +1156,6 @@
                 <w:szCs w:val="22"/>
               </w:rPr>
             </w:pPr>
-            <w:bookmarkStart w:id="0" w:name="_GoBack"/>
-            <w:bookmarkEnd w:id="0"/>
           </w:p>
         </w:tc>
       </w:tr>
@@ -1913,14 +1911,8 @@
                 <w:szCs w:val="22"/>
               </w:rPr>
             </w:pPr>
-            <w:r>
-              <w:rPr>
-                <w:rFonts w:ascii="Arial" w:hAnsi="Arial" w:cs="Arial"/>
-                <w:sz w:val="22"/>
-                <w:szCs w:val="22"/>
-              </w:rPr>
-              <w:t>Kristen McCabe</w:t>
-            </w:r>
+            <w:bookmarkStart w:id="0" w:name="_GoBack"/>
+            <w:bookmarkEnd w:id="0"/>
           </w:p>
         </w:tc>
         <w:tc>

</xml_diff>